<commit_message>
Update images and Proposal
</commit_message>
<xml_diff>
--- a/Proposal/Proposal.docx
+++ b/Proposal/Proposal.docx
@@ -510,15 +510,7 @@
           <w:sz w:val="24"/>
           <w:szCs w:val="24"/>
         </w:rPr>
-        <w:t xml:space="preserve">October </w:t>
-      </w:r>
-      <w:r>
-        <w:rPr>
-          <w:rFonts w:ascii="Times New Roman" w:hAnsi="Times New Roman" w:cs="Times New Roman"/>
-          <w:sz w:val="24"/>
-          <w:szCs w:val="24"/>
-        </w:rPr>
-        <w:t>16</w:t>
+        <w:t>November 08</w:t>
       </w:r>
       <w:r>
         <w:rPr>
@@ -561,8 +553,8 @@
         <w:rPr>
           <w:rFonts w:ascii="Times New Roman" w:eastAsia="Arial" w:hAnsi="Times New Roman" w:cs="Times New Roman"/>
           <w:color w:val="auto"/>
-          <w:sz w:val="22"/>
-          <w:szCs w:val="22"/>
+          <w:sz w:val="24"/>
+          <w:szCs w:val="24"/>
           <w:lang w:val="en"/>
         </w:rPr>
         <w:id w:val="1351217923"/>
@@ -576,8 +568,8 @@
           <w:b/>
           <w:bCs/>
           <w:noProof/>
-          <w:sz w:val="24"/>
-          <w:szCs w:val="24"/>
+          <w:sz w:val="28"/>
+          <w:szCs w:val="28"/>
         </w:rPr>
       </w:sdtEndPr>
       <w:sdtContent>
@@ -588,6 +580,8 @@
               <w:rFonts w:ascii="Times New Roman" w:hAnsi="Times New Roman" w:cs="Times New Roman"/>
               <w:b/>
               <w:bCs/>
+              <w:sz w:val="36"/>
+              <w:szCs w:val="36"/>
             </w:rPr>
           </w:pPr>
           <w:r>
@@ -595,6 +589,8 @@
               <w:rFonts w:ascii="Times New Roman" w:hAnsi="Times New Roman" w:cs="Times New Roman"/>
               <w:b/>
               <w:bCs/>
+              <w:sz w:val="36"/>
+              <w:szCs w:val="36"/>
             </w:rPr>
             <w:t>Table of Contents</w:t>
           </w:r>
@@ -603,6 +599,8 @@
           <w:pPr>
             <w:rPr>
               <w:rFonts w:ascii="Times New Roman" w:hAnsi="Times New Roman" w:cs="Times New Roman"/>
+              <w:sz w:val="24"/>
+              <w:szCs w:val="24"/>
               <w:lang w:val="en-US"/>
             </w:rPr>
           </w:pPr>
@@ -627,28 +625,28 @@
           <w:r>
             <w:rPr>
               <w:rFonts w:ascii="Times New Roman" w:hAnsi="Times New Roman" w:cs="Times New Roman"/>
-              <w:sz w:val="24"/>
-              <w:szCs w:val="24"/>
+              <w:sz w:val="28"/>
+              <w:szCs w:val="28"/>
             </w:rPr>
             <w:fldChar w:fldCharType="begin"/>
           </w:r>
           <w:r>
             <w:rPr>
               <w:rFonts w:ascii="Times New Roman" w:hAnsi="Times New Roman" w:cs="Times New Roman"/>
-              <w:sz w:val="24"/>
-              <w:szCs w:val="24"/>
+              <w:sz w:val="28"/>
+              <w:szCs w:val="28"/>
             </w:rPr>
             <w:instrText xml:space="preserve"> TOC \o "1-3" \h \z \u </w:instrText>
           </w:r>
           <w:r>
             <w:rPr>
               <w:rFonts w:ascii="Times New Roman" w:hAnsi="Times New Roman" w:cs="Times New Roman"/>
-              <w:sz w:val="24"/>
-              <w:szCs w:val="24"/>
+              <w:sz w:val="28"/>
+              <w:szCs w:val="28"/>
             </w:rPr>
             <w:fldChar w:fldCharType="separate"/>
           </w:r>
-          <w:hyperlink w:anchor="_Toc148295323" w:history="1">
+          <w:hyperlink w:anchor="_Toc150276494" w:history="1">
             <w:r>
               <w:rPr>
                 <w:rStyle w:val="Hyperlink"/>
@@ -713,7 +711,7 @@
                 <w:sz w:val="24"/>
                 <w:szCs w:val="24"/>
               </w:rPr>
-              <w:instrText xml:space="preserve"> PAGEREF _Toc148295323 \h </w:instrText>
+              <w:instrText xml:space="preserve"> PAGEREF _Toc150276494 \h </w:instrText>
             </w:r>
             <w:r>
               <w:rPr>
@@ -773,7 +771,7 @@
               <w14:ligatures w14:val="standardContextual"/>
             </w:rPr>
           </w:pPr>
-          <w:hyperlink w:anchor="_Toc148295324" w:history="1">
+          <w:hyperlink w:anchor="_Toc150276495" w:history="1">
             <w:r>
               <w:rPr>
                 <w:rStyle w:val="Hyperlink"/>
@@ -838,7 +836,7 @@
                 <w:sz w:val="24"/>
                 <w:szCs w:val="24"/>
               </w:rPr>
-              <w:instrText xml:space="preserve"> PAGEREF _Toc148295324 \h </w:instrText>
+              <w:instrText xml:space="preserve"> PAGEREF _Toc150276495 \h </w:instrText>
             </w:r>
             <w:r>
               <w:rPr>
@@ -898,7 +896,7 @@
               <w14:ligatures w14:val="standardContextual"/>
             </w:rPr>
           </w:pPr>
-          <w:hyperlink w:anchor="_Toc148295325" w:history="1">
+          <w:hyperlink w:anchor="_Toc150276496" w:history="1">
             <w:r>
               <w:rPr>
                 <w:rStyle w:val="Hyperlink"/>
@@ -963,7 +961,7 @@
                 <w:sz w:val="24"/>
                 <w:szCs w:val="24"/>
               </w:rPr>
-              <w:instrText xml:space="preserve"> PAGEREF _Toc148295325 \h </w:instrText>
+              <w:instrText xml:space="preserve"> PAGEREF _Toc150276496 \h </w:instrText>
             </w:r>
             <w:r>
               <w:rPr>
@@ -1023,7 +1021,7 @@
               <w14:ligatures w14:val="standardContextual"/>
             </w:rPr>
           </w:pPr>
-          <w:hyperlink w:anchor="_Toc148295326" w:history="1">
+          <w:hyperlink w:anchor="_Toc150276497" w:history="1">
             <w:r>
               <w:rPr>
                 <w:rStyle w:val="Hyperlink"/>
@@ -1088,7 +1086,7 @@
                 <w:sz w:val="24"/>
                 <w:szCs w:val="24"/>
               </w:rPr>
-              <w:instrText xml:space="preserve"> PAGEREF _Toc148295326 \h </w:instrText>
+              <w:instrText xml:space="preserve"> PAGEREF _Toc150276497 \h </w:instrText>
             </w:r>
             <w:r>
               <w:rPr>
@@ -1148,7 +1146,7 @@
               <w14:ligatures w14:val="standardContextual"/>
             </w:rPr>
           </w:pPr>
-          <w:hyperlink w:anchor="_Toc148295327" w:history="1">
+          <w:hyperlink w:anchor="_Toc150276498" w:history="1">
             <w:r>
               <w:rPr>
                 <w:rStyle w:val="Hyperlink"/>
@@ -1213,7 +1211,7 @@
                 <w:sz w:val="24"/>
                 <w:szCs w:val="24"/>
               </w:rPr>
-              <w:instrText xml:space="preserve"> PAGEREF _Toc148295327 \h </w:instrText>
+              <w:instrText xml:space="preserve"> PAGEREF _Toc150276498 \h </w:instrText>
             </w:r>
             <w:r>
               <w:rPr>
@@ -1273,7 +1271,7 @@
               <w14:ligatures w14:val="standardContextual"/>
             </w:rPr>
           </w:pPr>
-          <w:hyperlink w:anchor="_Toc148295328" w:history="1">
+          <w:hyperlink w:anchor="_Toc150276499" w:history="1">
             <w:r>
               <w:rPr>
                 <w:rStyle w:val="Hyperlink"/>
@@ -1338,7 +1336,7 @@
                 <w:sz w:val="24"/>
                 <w:szCs w:val="24"/>
               </w:rPr>
-              <w:instrText xml:space="preserve"> PAGEREF _Toc148295328 \h </w:instrText>
+              <w:instrText xml:space="preserve"> PAGEREF _Toc150276499 \h </w:instrText>
             </w:r>
             <w:r>
               <w:rPr>
@@ -1398,7 +1396,7 @@
               <w14:ligatures w14:val="standardContextual"/>
             </w:rPr>
           </w:pPr>
-          <w:hyperlink w:anchor="_Toc148295329" w:history="1">
+          <w:hyperlink w:anchor="_Toc150276500" w:history="1">
             <w:r>
               <w:rPr>
                 <w:rStyle w:val="Hyperlink"/>
@@ -1463,7 +1461,7 @@
                 <w:sz w:val="24"/>
                 <w:szCs w:val="24"/>
               </w:rPr>
-              <w:instrText xml:space="preserve"> PAGEREF _Toc148295329 \h </w:instrText>
+              <w:instrText xml:space="preserve"> PAGEREF _Toc150276500 \h </w:instrText>
             </w:r>
             <w:r>
               <w:rPr>
@@ -1523,7 +1521,7 @@
               <w14:ligatures w14:val="standardContextual"/>
             </w:rPr>
           </w:pPr>
-          <w:hyperlink w:anchor="_Toc148295330" w:history="1">
+          <w:hyperlink w:anchor="_Toc150276501" w:history="1">
             <w:r>
               <w:rPr>
                 <w:rStyle w:val="Hyperlink"/>
@@ -1588,7 +1586,7 @@
                 <w:sz w:val="24"/>
                 <w:szCs w:val="24"/>
               </w:rPr>
-              <w:instrText xml:space="preserve"> PAGEREF _Toc148295330 \h </w:instrText>
+              <w:instrText xml:space="preserve"> PAGEREF _Toc150276501 \h </w:instrText>
             </w:r>
             <w:r>
               <w:rPr>
@@ -1648,7 +1646,7 @@
               <w14:ligatures w14:val="standardContextual"/>
             </w:rPr>
           </w:pPr>
-          <w:hyperlink w:anchor="_Toc148295331" w:history="1">
+          <w:hyperlink w:anchor="_Toc150276502" w:history="1">
             <w:r>
               <w:rPr>
                 <w:rStyle w:val="Hyperlink"/>
@@ -1713,7 +1711,7 @@
                 <w:sz w:val="24"/>
                 <w:szCs w:val="24"/>
               </w:rPr>
-              <w:instrText xml:space="preserve"> PAGEREF _Toc148295331 \h </w:instrText>
+              <w:instrText xml:space="preserve"> PAGEREF _Toc150276502 \h </w:instrText>
             </w:r>
             <w:r>
               <w:rPr>
@@ -1773,7 +1771,7 @@
               <w14:ligatures w14:val="standardContextual"/>
             </w:rPr>
           </w:pPr>
-          <w:hyperlink w:anchor="_Toc148295332" w:history="1">
+          <w:hyperlink w:anchor="_Toc150276503" w:history="1">
             <w:r>
               <w:rPr>
                 <w:rStyle w:val="Hyperlink"/>
@@ -1838,7 +1836,7 @@
                 <w:sz w:val="24"/>
                 <w:szCs w:val="24"/>
               </w:rPr>
-              <w:instrText xml:space="preserve"> PAGEREF _Toc148295332 \h </w:instrText>
+              <w:instrText xml:space="preserve"> PAGEREF _Toc150276503 \h </w:instrText>
             </w:r>
             <w:r>
               <w:rPr>
@@ -1898,7 +1896,7 @@
               <w14:ligatures w14:val="standardContextual"/>
             </w:rPr>
           </w:pPr>
-          <w:hyperlink w:anchor="_Toc148295333" w:history="1">
+          <w:hyperlink w:anchor="_Toc150276504" w:history="1">
             <w:r>
               <w:rPr>
                 <w:rStyle w:val="Hyperlink"/>
@@ -1963,7 +1961,7 @@
                 <w:sz w:val="24"/>
                 <w:szCs w:val="24"/>
               </w:rPr>
-              <w:instrText xml:space="preserve"> PAGEREF _Toc148295333 \h </w:instrText>
+              <w:instrText xml:space="preserve"> PAGEREF _Toc150276504 \h </w:instrText>
             </w:r>
             <w:r>
               <w:rPr>
@@ -2023,7 +2021,7 @@
               <w14:ligatures w14:val="standardContextual"/>
             </w:rPr>
           </w:pPr>
-          <w:hyperlink w:anchor="_Toc148295334" w:history="1">
+          <w:hyperlink w:anchor="_Toc150276505" w:history="1">
             <w:r>
               <w:rPr>
                 <w:rStyle w:val="Hyperlink"/>
@@ -2088,7 +2086,7 @@
                 <w:sz w:val="24"/>
                 <w:szCs w:val="24"/>
               </w:rPr>
-              <w:instrText xml:space="preserve"> PAGEREF _Toc148295334 \h </w:instrText>
+              <w:instrText xml:space="preserve"> PAGEREF _Toc150276505 \h </w:instrText>
             </w:r>
             <w:r>
               <w:rPr>
@@ -2148,7 +2146,7 @@
               <w14:ligatures w14:val="standardContextual"/>
             </w:rPr>
           </w:pPr>
-          <w:hyperlink w:anchor="_Toc148295335" w:history="1">
+          <w:hyperlink w:anchor="_Toc150276506" w:history="1">
             <w:r>
               <w:rPr>
                 <w:rStyle w:val="Hyperlink"/>
@@ -2213,7 +2211,7 @@
                 <w:sz w:val="24"/>
                 <w:szCs w:val="24"/>
               </w:rPr>
-              <w:instrText xml:space="preserve"> PAGEREF _Toc148295335 \h </w:instrText>
+              <w:instrText xml:space="preserve"> PAGEREF _Toc150276506 \h </w:instrText>
             </w:r>
             <w:r>
               <w:rPr>
@@ -2264,14 +2262,16 @@
               <w:tab w:val="right" w:leader="dot" w:pos="9231"/>
             </w:tabs>
             <w:rPr>
-              <w:rFonts w:asciiTheme="minorHAnsi" w:eastAsiaTheme="minorEastAsia" w:hAnsiTheme="minorHAnsi" w:cstheme="minorBidi"/>
+              <w:rFonts w:ascii="Times New Roman" w:eastAsiaTheme="minorEastAsia" w:hAnsi="Times New Roman" w:cs="Times New Roman"/>
               <w:noProof/>
               <w:kern w:val="2"/>
+              <w:sz w:val="24"/>
+              <w:szCs w:val="24"/>
               <w:lang w:val="en-US"/>
               <w14:ligatures w14:val="standardContextual"/>
             </w:rPr>
           </w:pPr>
-          <w:hyperlink w:anchor="_Toc148295336" w:history="1">
+          <w:hyperlink w:anchor="_Toc150276507" w:history="1">
             <w:r>
               <w:rPr>
                 <w:rStyle w:val="Hyperlink"/>
@@ -2336,7 +2336,7 @@
                 <w:sz w:val="24"/>
                 <w:szCs w:val="24"/>
               </w:rPr>
-              <w:instrText xml:space="preserve"> PAGEREF _Toc148295336 \h </w:instrText>
+              <w:instrText xml:space="preserve"> PAGEREF _Toc150276507 \h </w:instrText>
             </w:r>
             <w:r>
               <w:rPr>
@@ -2383,8 +2383,8 @@
           <w:pPr>
             <w:rPr>
               <w:rFonts w:ascii="Times New Roman" w:hAnsi="Times New Roman" w:cs="Times New Roman"/>
-              <w:sz w:val="24"/>
-              <w:szCs w:val="24"/>
+              <w:sz w:val="28"/>
+              <w:szCs w:val="28"/>
             </w:rPr>
           </w:pPr>
           <w:r>
@@ -2393,8 +2393,8 @@
               <w:b/>
               <w:bCs/>
               <w:noProof/>
-              <w:sz w:val="24"/>
-              <w:szCs w:val="24"/>
+              <w:sz w:val="28"/>
+              <w:szCs w:val="28"/>
             </w:rPr>
             <w:fldChar w:fldCharType="end"/>
           </w:r>
@@ -2437,7 +2437,7 @@
           <w:szCs w:val="32"/>
         </w:rPr>
       </w:pPr>
-      <w:bookmarkStart w:id="3" w:name="_Toc148295323"/>
+      <w:bookmarkStart w:id="3" w:name="_Toc150276494"/>
       <w:r>
         <w:rPr>
           <w:rFonts w:ascii="Times New Roman" w:hAnsi="Times New Roman" w:cs="Times New Roman"/>
@@ -2590,7 +2590,7 @@
       </w:pPr>
       <w:bookmarkStart w:id="4" w:name="_Toc147699796"/>
       <w:bookmarkStart w:id="5" w:name="_Toc147700840"/>
-      <w:bookmarkStart w:id="6" w:name="_Toc148295324"/>
+      <w:bookmarkStart w:id="6" w:name="_Toc150276495"/>
       <w:r>
         <w:rPr>
           <w:rFonts w:ascii="Times New Roman" w:hAnsi="Times New Roman" w:cs="Times New Roman"/>
@@ -2611,7 +2611,7 @@
         <w:ind w:left="360" w:right="-29"/>
         <w:jc w:val="both"/>
         <w:rPr>
-          <w:rFonts w:ascii="Times New Roman" w:hAnsi="Times New Roman" w:cs="Times New Roman"/>
+          <w:rFonts w:ascii="Times New Roman" w:eastAsia="Times New Roman" w:hAnsi="Times New Roman" w:cs="Times New Roman"/>
           <w:sz w:val="24"/>
           <w:szCs w:val="24"/>
         </w:rPr>
@@ -2633,6 +2633,18 @@
         <w:lastRenderedPageBreak/>
         <w:t xml:space="preserve">clarity and conciseness. The model provides a fast and intuitive way to transform textual ideas into visual prototypes. </w:t>
       </w:r>
+    </w:p>
+    <w:p>
+      <w:pPr>
+        <w:spacing w:after="200" w:line="360" w:lineRule="auto"/>
+        <w:ind w:left="360" w:right="-29"/>
+        <w:jc w:val="both"/>
+        <w:rPr>
+          <w:rFonts w:ascii="Times New Roman" w:hAnsi="Times New Roman" w:cs="Times New Roman"/>
+          <w:sz w:val="24"/>
+          <w:szCs w:val="24"/>
+        </w:rPr>
+      </w:pPr>
     </w:p>
     <w:p>
       <w:pPr>
@@ -2651,7 +2663,7 @@
       </w:pPr>
       <w:bookmarkStart w:id="7" w:name="_Toc147699797"/>
       <w:bookmarkStart w:id="8" w:name="_Toc147700841"/>
-      <w:bookmarkStart w:id="9" w:name="_Toc148295325"/>
+      <w:bookmarkStart w:id="9" w:name="_Toc150276496"/>
       <w:r>
         <w:rPr>
           <w:rFonts w:ascii="Times New Roman" w:hAnsi="Times New Roman" w:cs="Times New Roman"/>
@@ -2809,7 +2821,7 @@
       </w:pPr>
       <w:bookmarkStart w:id="10" w:name="_Toc147699798"/>
       <w:bookmarkStart w:id="11" w:name="_Toc147700842"/>
-      <w:bookmarkStart w:id="12" w:name="_Toc148295326"/>
+      <w:bookmarkStart w:id="12" w:name="_Toc150276497"/>
       <w:r>
         <w:rPr>
           <w:rFonts w:ascii="Times New Roman" w:hAnsi="Times New Roman" w:cs="Times New Roman"/>
@@ -2842,7 +2854,7 @@
       </w:pPr>
       <w:bookmarkStart w:id="13" w:name="_Toc147699799"/>
       <w:bookmarkStart w:id="14" w:name="_Toc147700843"/>
-      <w:bookmarkStart w:id="15" w:name="_Toc148295327"/>
+      <w:bookmarkStart w:id="15" w:name="_Toc150276498"/>
       <w:r>
         <w:rPr>
           <w:rFonts w:ascii="Times New Roman" w:hAnsi="Times New Roman" w:cs="Times New Roman"/>
@@ -2937,7 +2949,39 @@
           <w:sz w:val="24"/>
           <w:szCs w:val="24"/>
         </w:rPr>
-        <w:t>In a study by Esser et al. [2] efficiency of synthesizing high-resolution images is maximized by integrating the usage of transformers as well as CNNs. The power of the inductive bias of CNNs with the articulation of transformers enabled to model and thereby produce quality images. The approach is to use a convolutional VQGAN to learn a codebook of context-rich visual parts, whose composition is subsequently modelled with an autoregressive transformer architecture. A discrete codebook provides the interface between these architectures and a patch-based discriminator enables strong compression while retaining high perceptual quality.</w:t>
+        <w:t>In a study by Esser et al.</w:t>
+      </w:r>
+      <w:r>
+        <w:rPr>
+          <w:rFonts w:ascii="Times New Roman" w:eastAsia="Times New Roman" w:hAnsi="Times New Roman" w:cs="Times New Roman"/>
+          <w:sz w:val="24"/>
+          <w:szCs w:val="24"/>
+        </w:rPr>
+        <w:t>,</w:t>
+      </w:r>
+      <w:r>
+        <w:rPr>
+          <w:rFonts w:ascii="Times New Roman" w:eastAsia="Times New Roman" w:hAnsi="Times New Roman" w:cs="Times New Roman"/>
+          <w:sz w:val="24"/>
+          <w:szCs w:val="24"/>
+        </w:rPr>
+        <w:t xml:space="preserve"> efficiency of synthesizing high-resolution images is maximized by integrating the usage of transformers as well as CNNs. The power of the inductive bias of CNNs with the articulation of transformers enabled to model and thereby produce quality images. The approach is to use a convolutional VQGAN to learn a codebook of context-rich visual parts, whose composition is subsequently modelled with an autoregressive transformer architecture. A discrete codebook provides the interface between these architectures and a patch-based discriminator enables strong compression while retaining high perceptual quality.</w:t>
+      </w:r>
+      <w:r>
+        <w:rPr>
+          <w:rFonts w:ascii="Times New Roman" w:eastAsia="Times New Roman" w:hAnsi="Times New Roman" w:cs="Times New Roman"/>
+          <w:sz w:val="24"/>
+          <w:szCs w:val="24"/>
+        </w:rPr>
+        <w:t xml:space="preserve"> </w:t>
+      </w:r>
+      <w:r>
+        <w:rPr>
+          <w:rFonts w:ascii="Times New Roman" w:eastAsia="Times New Roman" w:hAnsi="Times New Roman" w:cs="Times New Roman"/>
+          <w:sz w:val="24"/>
+          <w:szCs w:val="24"/>
+        </w:rPr>
+        <w:t>[2]</w:t>
       </w:r>
     </w:p>
     <w:p>
@@ -2968,7 +3012,6 @@
           <w:sz w:val="24"/>
           <w:szCs w:val="24"/>
         </w:rPr>
-        <w:lastRenderedPageBreak/>
         <w:t>With diffusion models explained as a sequential technique, the typical operation is performed in pixel space. The formulation algorithm executes by adding or removing noise to a tensor of the same size as the original image resulting in slow inference speed and high computational cost. Thus, the paper “High-Resolution Image Synthesis with Latent Diffusion Models” breaks the ice and deals with issues of previous approaches through the use of latent space of powerful pre-trained autoencoders. The researchers used the models that can be interpreted as an equally weighted sequence of denoising autoencoders which can be trained to predict a denoised variant of their input. The cross-attention conditioning mechanism is used to train a large 1.4 billion parameter text image diffusion model. This model consists of the U-Net and the transformer backbone which are jointly trained on the publicly available LAION 400M dataset. The resulting model is able to compose samples from complex text prompts and also write user-specific text.</w:t>
       </w:r>
       <w:r>
@@ -3043,7 +3086,7 @@
       </w:pPr>
       <w:bookmarkStart w:id="16" w:name="_Toc147699800"/>
       <w:bookmarkStart w:id="17" w:name="_Toc147700844"/>
-      <w:bookmarkStart w:id="18" w:name="_Toc148295328"/>
+      <w:bookmarkStart w:id="18" w:name="_Toc150276499"/>
       <w:r>
         <w:rPr>
           <w:rFonts w:ascii="Times New Roman" w:hAnsi="Times New Roman" w:cs="Times New Roman"/>
@@ -3087,18 +3130,13 @@
       </w:pPr>
       <w:r>
         <w:rPr>
-          <w:rFonts w:ascii="Times New Roman" w:hAnsi="Times New Roman" w:cs="Times New Roman"/>
-          <w:b/>
-          <w:bCs/>
           <w:noProof/>
-          <w:sz w:val="32"/>
-          <w:szCs w:val="32"/>
         </w:rPr>
         <w:drawing>
-          <wp:inline distT="0" distB="0" distL="0" distR="0" wp14:anchorId="5119820D" wp14:editId="2BBA6CF5">
-            <wp:extent cx="2284009" cy="5670644"/>
-            <wp:effectExtent l="0" t="0" r="2540" b="6350"/>
-            <wp:docPr id="1222436972" name="Picture 1"/>
+          <wp:inline distT="0" distB="0" distL="0" distR="0" wp14:anchorId="4B449FFB" wp14:editId="19EA8C94">
+            <wp:extent cx="1867494" cy="5193148"/>
+            <wp:effectExtent l="0" t="0" r="0" b="7620"/>
+            <wp:docPr id="41126130" name="Picture 1"/>
             <wp:cNvGraphicFramePr>
               <a:graphicFrameLocks xmlns:a="http://schemas.openxmlformats.org/drawingml/2006/main" noChangeAspect="1"/>
             </wp:cNvGraphicFramePr>
@@ -3127,7 +3165,7 @@
                   <pic:spPr bwMode="auto">
                     <a:xfrm>
                       <a:off x="0" y="0"/>
-                      <a:ext cx="2291512" cy="5689272"/>
+                      <a:ext cx="1888665" cy="5252020"/>
                     </a:xfrm>
                     <a:prstGeom prst="rect">
                       <a:avLst/>
@@ -3146,16 +3184,22 @@
     </w:p>
     <w:p>
       <w:pPr>
+        <w:spacing w:line="360" w:lineRule="auto"/>
+        <w:ind w:right="920"/>
         <w:jc w:val="center"/>
         <w:rPr>
-          <w:rFonts w:ascii="Times New Roman" w:hAnsi="Times New Roman" w:cs="Times New Roman"/>
+          <w:rFonts w:ascii="Times New Roman" w:eastAsia="Times New Roman" w:hAnsi="Times New Roman" w:cs="Times New Roman"/>
+          <w:i/>
+          <w:sz w:val="24"/>
+          <w:szCs w:val="24"/>
         </w:rPr>
       </w:pPr>
     </w:p>
     <w:p>
       <w:pPr>
         <w:spacing w:line="360" w:lineRule="auto"/>
-        <w:ind w:left="2880" w:right="920" w:firstLine="720"/>
+        <w:ind w:right="920"/>
+        <w:jc w:val="center"/>
         <w:rPr>
           <w:rFonts w:ascii="Times New Roman" w:eastAsia="Times New Roman" w:hAnsi="Times New Roman" w:cs="Times New Roman"/>
           <w:i/>
@@ -3163,6 +3207,15 @@
           <w:szCs w:val="24"/>
         </w:rPr>
       </w:pPr>
+      <w:r>
+        <w:rPr>
+          <w:rFonts w:ascii="Times New Roman" w:eastAsia="Times New Roman" w:hAnsi="Times New Roman" w:cs="Times New Roman"/>
+          <w:i/>
+          <w:sz w:val="24"/>
+          <w:szCs w:val="24"/>
+        </w:rPr>
+        <w:t xml:space="preserve">             </w:t>
+      </w:r>
       <w:r>
         <w:rPr>
           <w:rFonts w:ascii="Times New Roman" w:eastAsia="Times New Roman" w:hAnsi="Times New Roman" w:cs="Times New Roman"/>
@@ -3247,23 +3300,151 @@
           <w:sz w:val="24"/>
           <w:szCs w:val="24"/>
         </w:rPr>
-        <w:t xml:space="preserve"> the dataset with suitable features, followed by dataset cleaning. After this cleansing step, the data is fed into the Latent Diffusion Model (LDM). The model's effectiveness is evaluated</w:t>
-      </w:r>
-      <w:r>
-        <w:rPr>
-          <w:rFonts w:ascii="Times New Roman" w:hAnsi="Times New Roman" w:cs="Times New Roman"/>
-          <w:sz w:val="24"/>
-          <w:szCs w:val="24"/>
-        </w:rPr>
-        <w:t>. I</w:t>
-      </w:r>
-      <w:r>
-        <w:rPr>
-          <w:rFonts w:ascii="Times New Roman" w:hAnsi="Times New Roman" w:cs="Times New Roman"/>
-          <w:sz w:val="24"/>
-          <w:szCs w:val="24"/>
-        </w:rPr>
-        <w:t>f the dataset achieves an accuracy surpassing 60%, the trained model is employed to produce an image based on provided textual cues. Conversely, if the accuracy falls short of 60%, the data undergoes further cleaning to attain the accurate response.</w:t>
+        <w:t xml:space="preserve"> the dataset, followed by data cleaning</w:t>
+      </w:r>
+      <w:r>
+        <w:rPr>
+          <w:rFonts w:ascii="Times New Roman" w:hAnsi="Times New Roman" w:cs="Times New Roman"/>
+          <w:sz w:val="24"/>
+          <w:szCs w:val="24"/>
+        </w:rPr>
+        <w:t xml:space="preserve"> and data transformation </w:t>
+      </w:r>
+      <w:r>
+        <w:rPr>
+          <w:rFonts w:ascii="Times New Roman" w:hAnsi="Times New Roman" w:cs="Times New Roman"/>
+          <w:sz w:val="24"/>
+          <w:szCs w:val="24"/>
+        </w:rPr>
+        <w:t>activities</w:t>
+      </w:r>
+      <w:r>
+        <w:rPr>
+          <w:rFonts w:ascii="Times New Roman" w:hAnsi="Times New Roman" w:cs="Times New Roman"/>
+          <w:sz w:val="24"/>
+          <w:szCs w:val="24"/>
+        </w:rPr>
+        <w:t>.</w:t>
+      </w:r>
+      <w:r>
+        <w:rPr>
+          <w:rFonts w:ascii="Times New Roman" w:hAnsi="Times New Roman" w:cs="Times New Roman"/>
+          <w:sz w:val="24"/>
+          <w:szCs w:val="24"/>
+        </w:rPr>
+        <w:t xml:space="preserve"> Thereafter</w:t>
+      </w:r>
+      <w:r>
+        <w:rPr>
+          <w:rFonts w:ascii="Times New Roman" w:hAnsi="Times New Roman" w:cs="Times New Roman"/>
+          <w:sz w:val="24"/>
+          <w:szCs w:val="24"/>
+        </w:rPr>
+        <w:t>, the data is fed into the Model</w:t>
+      </w:r>
+      <w:r>
+        <w:rPr>
+          <w:rFonts w:ascii="Times New Roman" w:hAnsi="Times New Roman" w:cs="Times New Roman"/>
+          <w:sz w:val="24"/>
+          <w:szCs w:val="24"/>
+        </w:rPr>
+        <w:t xml:space="preserve"> for training</w:t>
+      </w:r>
+      <w:r>
+        <w:rPr>
+          <w:rFonts w:ascii="Times New Roman" w:hAnsi="Times New Roman" w:cs="Times New Roman"/>
+          <w:sz w:val="24"/>
+          <w:szCs w:val="24"/>
+        </w:rPr>
+        <w:t>. The model's effectiveness is evaluated</w:t>
+      </w:r>
+      <w:r>
+        <w:rPr>
+          <w:rFonts w:ascii="Times New Roman" w:hAnsi="Times New Roman" w:cs="Times New Roman"/>
+          <w:sz w:val="24"/>
+          <w:szCs w:val="24"/>
+        </w:rPr>
+        <w:t xml:space="preserve"> by validating it against </w:t>
+      </w:r>
+      <w:r>
+        <w:rPr>
+          <w:rFonts w:ascii="Times New Roman" w:hAnsi="Times New Roman" w:cs="Times New Roman"/>
+          <w:sz w:val="24"/>
+          <w:szCs w:val="24"/>
+        </w:rPr>
+        <w:t xml:space="preserve">the </w:t>
+      </w:r>
+      <w:r>
+        <w:rPr>
+          <w:rFonts w:ascii="Times New Roman" w:hAnsi="Times New Roman" w:cs="Times New Roman"/>
+          <w:sz w:val="24"/>
+          <w:szCs w:val="24"/>
+        </w:rPr>
+        <w:t>test dataset</w:t>
+      </w:r>
+      <w:r>
+        <w:rPr>
+          <w:rFonts w:ascii="Times New Roman" w:hAnsi="Times New Roman" w:cs="Times New Roman"/>
+          <w:sz w:val="24"/>
+          <w:szCs w:val="24"/>
+        </w:rPr>
+        <w:t>.</w:t>
+      </w:r>
+      <w:r>
+        <w:rPr>
+          <w:rFonts w:ascii="Times New Roman" w:hAnsi="Times New Roman" w:cs="Times New Roman"/>
+          <w:sz w:val="24"/>
+          <w:szCs w:val="24"/>
+        </w:rPr>
+        <w:t xml:space="preserve"> Finally, after the training and testing process, </w:t>
+      </w:r>
+      <w:r>
+        <w:rPr>
+          <w:rFonts w:ascii="Times New Roman" w:hAnsi="Times New Roman" w:cs="Times New Roman"/>
+          <w:sz w:val="24"/>
+          <w:szCs w:val="24"/>
+        </w:rPr>
+        <w:t>users</w:t>
+      </w:r>
+      <w:r>
+        <w:rPr>
+          <w:rFonts w:ascii="Times New Roman" w:hAnsi="Times New Roman" w:cs="Times New Roman"/>
+          <w:sz w:val="24"/>
+          <w:szCs w:val="24"/>
+        </w:rPr>
+        <w:t xml:space="preserve"> can generate images by</w:t>
+      </w:r>
+      <w:r>
+        <w:rPr>
+          <w:rFonts w:ascii="Times New Roman" w:hAnsi="Times New Roman" w:cs="Times New Roman"/>
+          <w:sz w:val="24"/>
+          <w:szCs w:val="24"/>
+        </w:rPr>
+        <w:t xml:space="preserve"> providing</w:t>
+      </w:r>
+      <w:r>
+        <w:rPr>
+          <w:rFonts w:ascii="Times New Roman" w:hAnsi="Times New Roman" w:cs="Times New Roman"/>
+          <w:sz w:val="24"/>
+          <w:szCs w:val="24"/>
+        </w:rPr>
+        <w:t xml:space="preserve"> text</w:t>
+      </w:r>
+      <w:r>
+        <w:rPr>
+          <w:rFonts w:ascii="Times New Roman" w:hAnsi="Times New Roman" w:cs="Times New Roman"/>
+          <w:sz w:val="24"/>
+          <w:szCs w:val="24"/>
+        </w:rPr>
+        <w:t xml:space="preserve"> prompts</w:t>
+      </w:r>
+      <w:r>
+        <w:rPr>
+          <w:rFonts w:ascii="Times New Roman" w:hAnsi="Times New Roman" w:cs="Times New Roman"/>
+          <w:sz w:val="24"/>
+          <w:szCs w:val="24"/>
+        </w:rPr>
+        <w:t>.</w:t>
       </w:r>
     </w:p>
     <w:p>
@@ -3284,7 +3465,7 @@
       </w:pPr>
       <w:bookmarkStart w:id="19" w:name="_Toc147699801"/>
       <w:bookmarkStart w:id="20" w:name="_Toc147700845"/>
-      <w:bookmarkStart w:id="21" w:name="_Toc148295329"/>
+      <w:bookmarkStart w:id="21" w:name="_Toc150276500"/>
       <w:r>
         <w:rPr>
           <w:rFonts w:ascii="Times New Roman" w:hAnsi="Times New Roman" w:cs="Times New Roman"/>
@@ -3383,6 +3564,15 @@
         </w:rPr>
         <w:t>Figure 2: Latent Diffusion Architecture</w:t>
       </w:r>
+      <w:r>
+        <w:rPr>
+          <w:rFonts w:ascii="Times New Roman" w:eastAsia="Times New Roman" w:hAnsi="Times New Roman" w:cs="Times New Roman"/>
+          <w:i/>
+          <w:sz w:val="24"/>
+          <w:szCs w:val="24"/>
+        </w:rPr>
+        <w:t xml:space="preserve"> [1]</w:t>
+      </w:r>
     </w:p>
     <w:p>
       <w:pPr>
@@ -3505,7 +3695,7 @@
       <w:pPr>
         <w:pStyle w:val="ListParagraph"/>
         <w:spacing w:before="240" w:after="240" w:line="360" w:lineRule="auto"/>
-        <w:ind w:left="1350"/>
+        <w:ind w:left="1080"/>
         <w:jc w:val="both"/>
         <w:rPr>
           <w:rFonts w:ascii="Times New Roman" w:eastAsia="Times New Roman" w:hAnsi="Times New Roman" w:cs="Times New Roman"/>
@@ -3535,10 +3725,11 @@
       <w:r>
         <w:rPr>
           <w:rFonts w:ascii="Times New Roman" w:eastAsia="Times New Roman" w:hAnsi="Times New Roman" w:cs="Times New Roman"/>
-          <w:sz w:val="24"/>
-          <w:szCs w:val="24"/>
-        </w:rPr>
-        <w:t>Cross-attention Conditioning:</w:t>
+          <w:color w:val="252525"/>
+          <w:sz w:val="24"/>
+          <w:szCs w:val="24"/>
+        </w:rPr>
+        <w:t>Gaussian Noise / Normal Distribution:</w:t>
       </w:r>
     </w:p>
     <w:p>
@@ -3561,8 +3752,336 @@
           <w:sz w:val="24"/>
           <w:szCs w:val="24"/>
         </w:rPr>
-        <w:t>Cross-attention layers turns diffusion models into powerful and flexible generators for general conditioning inputs such as text or bounding boxes and high-resolution synthesis becomes possible in a convolutional manner.</w:t>
-      </w:r>
+        <w:t>The Gaussian noise is added using the formula given below. The formula is simply a Normal Distribution based on mean and variance of the data.</w:t>
+      </w:r>
+    </w:p>
+    <w:p>
+      <w:pPr>
+        <w:pStyle w:val="ListParagraph"/>
+        <w:spacing w:before="240" w:after="240" w:line="360" w:lineRule="auto"/>
+        <w:ind w:left="1080"/>
+        <w:jc w:val="both"/>
+        <w:rPr>
+          <w:rFonts w:ascii="Times New Roman" w:eastAsia="Times New Roman" w:hAnsi="Times New Roman" w:cs="Times New Roman"/>
+          <w:color w:val="252525"/>
+          <w:sz w:val="24"/>
+          <w:szCs w:val="24"/>
+        </w:rPr>
+      </w:pPr>
+      <m:oMathPara>
+        <m:oMath>
+          <m:r>
+            <w:rPr>
+              <w:rFonts w:ascii="Cambria Math" w:eastAsia="Times New Roman" w:hAnsi="Cambria Math" w:cs="Times New Roman"/>
+              <w:color w:val="252525"/>
+              <w:sz w:val="24"/>
+              <w:szCs w:val="24"/>
+            </w:rPr>
+            <m:t>q(</m:t>
+          </m:r>
+          <m:sSub>
+            <m:sSubPr>
+              <m:ctrlPr>
+                <w:rPr>
+                  <w:rFonts w:ascii="Cambria Math" w:eastAsia="Times New Roman" w:hAnsi="Cambria Math" w:cs="Times New Roman"/>
+                  <w:color w:val="252525"/>
+                  <w:sz w:val="24"/>
+                  <w:szCs w:val="24"/>
+                </w:rPr>
+              </m:ctrlPr>
+            </m:sSubPr>
+            <m:e>
+              <m:r>
+                <m:rPr>
+                  <m:sty m:val="b"/>
+                </m:rPr>
+                <w:rPr>
+                  <w:rFonts w:ascii="Cambria Math" w:eastAsia="Times New Roman" w:hAnsi="Cambria Math" w:cs="Times New Roman"/>
+                  <w:color w:val="252525"/>
+                  <w:sz w:val="24"/>
+                  <w:szCs w:val="24"/>
+                </w:rPr>
+                <m:t>x</m:t>
+              </m:r>
+            </m:e>
+            <m:sub>
+              <m:r>
+                <w:rPr>
+                  <w:rFonts w:ascii="Cambria Math" w:eastAsia="Times New Roman" w:hAnsi="Cambria Math" w:cs="Times New Roman"/>
+                  <w:color w:val="252525"/>
+                  <w:sz w:val="24"/>
+                  <w:szCs w:val="24"/>
+                </w:rPr>
+                <m:t>t</m:t>
+              </m:r>
+            </m:sub>
+          </m:sSub>
+          <m:r>
+            <w:rPr>
+              <w:rFonts w:ascii="Cambria Math" w:eastAsia="Times New Roman" w:hAnsi="Cambria Math" w:cs="Times New Roman"/>
+              <w:color w:val="252525"/>
+              <w:sz w:val="24"/>
+              <w:szCs w:val="24"/>
+            </w:rPr>
+            <m:t>|</m:t>
+          </m:r>
+          <m:sSub>
+            <m:sSubPr>
+              <m:ctrlPr>
+                <w:rPr>
+                  <w:rFonts w:ascii="Cambria Math" w:eastAsia="Times New Roman" w:hAnsi="Cambria Math" w:cs="Times New Roman"/>
+                  <w:color w:val="252525"/>
+                  <w:sz w:val="24"/>
+                  <w:szCs w:val="24"/>
+                </w:rPr>
+              </m:ctrlPr>
+            </m:sSubPr>
+            <m:e>
+              <m:r>
+                <m:rPr>
+                  <m:sty m:val="b"/>
+                </m:rPr>
+                <w:rPr>
+                  <w:rFonts w:ascii="Cambria Math" w:eastAsia="Times New Roman" w:hAnsi="Cambria Math" w:cs="Times New Roman"/>
+                  <w:color w:val="252525"/>
+                  <w:sz w:val="24"/>
+                  <w:szCs w:val="24"/>
+                </w:rPr>
+                <m:t>x</m:t>
+              </m:r>
+            </m:e>
+            <m:sub>
+              <m:r>
+                <w:rPr>
+                  <w:rFonts w:ascii="Cambria Math" w:eastAsia="Times New Roman" w:hAnsi="Cambria Math" w:cs="Times New Roman"/>
+                  <w:color w:val="252525"/>
+                  <w:sz w:val="24"/>
+                  <w:szCs w:val="24"/>
+                </w:rPr>
+                <m:t>t-1</m:t>
+              </m:r>
+            </m:sub>
+          </m:sSub>
+          <m:r>
+            <m:rPr>
+              <m:scr m:val="script"/>
+            </m:rPr>
+            <w:rPr>
+              <w:rFonts w:ascii="Cambria Math" w:eastAsia="Times New Roman" w:hAnsi="Cambria Math" w:cs="Times New Roman"/>
+              <w:color w:val="252525"/>
+              <w:sz w:val="24"/>
+              <w:szCs w:val="24"/>
+            </w:rPr>
+            <m:t>)=N(</m:t>
+          </m:r>
+          <m:sSub>
+            <m:sSubPr>
+              <m:ctrlPr>
+                <w:rPr>
+                  <w:rFonts w:ascii="Cambria Math" w:eastAsia="Times New Roman" w:hAnsi="Cambria Math" w:cs="Times New Roman"/>
+                  <w:color w:val="252525"/>
+                  <w:sz w:val="24"/>
+                  <w:szCs w:val="24"/>
+                </w:rPr>
+              </m:ctrlPr>
+            </m:sSubPr>
+            <m:e>
+              <m:r>
+                <m:rPr>
+                  <m:sty m:val="b"/>
+                </m:rPr>
+                <w:rPr>
+                  <w:rFonts w:ascii="Cambria Math" w:eastAsia="Times New Roman" w:hAnsi="Cambria Math" w:cs="Times New Roman"/>
+                  <w:color w:val="252525"/>
+                  <w:sz w:val="24"/>
+                  <w:szCs w:val="24"/>
+                </w:rPr>
+                <m:t>x</m:t>
+              </m:r>
+            </m:e>
+            <m:sub>
+              <m:r>
+                <w:rPr>
+                  <w:rFonts w:ascii="Cambria Math" w:eastAsia="Times New Roman" w:hAnsi="Cambria Math" w:cs="Times New Roman"/>
+                  <w:color w:val="252525"/>
+                  <w:sz w:val="24"/>
+                  <w:szCs w:val="24"/>
+                </w:rPr>
+                <m:t>t</m:t>
+              </m:r>
+            </m:sub>
+          </m:sSub>
+          <m:r>
+            <w:rPr>
+              <w:rFonts w:ascii="Cambria Math" w:eastAsia="Times New Roman" w:hAnsi="Cambria Math" w:cs="Times New Roman"/>
+              <w:color w:val="252525"/>
+              <w:sz w:val="24"/>
+              <w:szCs w:val="24"/>
+            </w:rPr>
+            <m:t xml:space="preserve">; </m:t>
+          </m:r>
+          <m:rad>
+            <m:radPr>
+              <m:degHide m:val="1"/>
+              <m:ctrlPr>
+                <w:rPr>
+                  <w:rFonts w:ascii="Cambria Math" w:eastAsia="Times New Roman" w:hAnsi="Cambria Math" w:cs="Times New Roman"/>
+                  <w:color w:val="252525"/>
+                  <w:sz w:val="24"/>
+                  <w:szCs w:val="24"/>
+                </w:rPr>
+              </m:ctrlPr>
+            </m:radPr>
+            <m:deg/>
+            <m:e>
+              <m:r>
+                <w:rPr>
+                  <w:rFonts w:ascii="Cambria Math" w:eastAsia="Times New Roman" w:hAnsi="Cambria Math" w:cs="Times New Roman"/>
+                  <w:color w:val="252525"/>
+                  <w:sz w:val="24"/>
+                  <w:szCs w:val="24"/>
+                </w:rPr>
+                <m:t>1-</m:t>
+              </m:r>
+              <m:sSub>
+                <m:sSubPr>
+                  <m:ctrlPr>
+                    <w:rPr>
+                      <w:rFonts w:ascii="Cambria Math" w:eastAsia="Times New Roman" w:hAnsi="Cambria Math" w:cs="Times New Roman"/>
+                      <w:color w:val="252525"/>
+                      <w:sz w:val="24"/>
+                      <w:szCs w:val="24"/>
+                    </w:rPr>
+                  </m:ctrlPr>
+                </m:sSubPr>
+                <m:e>
+                  <m:r>
+                    <w:rPr>
+                      <w:rFonts w:ascii="Cambria Math" w:eastAsia="Times New Roman" w:hAnsi="Cambria Math" w:cs="Times New Roman"/>
+                      <w:color w:val="252525"/>
+                      <w:sz w:val="24"/>
+                      <w:szCs w:val="24"/>
+                    </w:rPr>
+                    <m:t>β</m:t>
+                  </m:r>
+                </m:e>
+                <m:sub>
+                  <m:r>
+                    <w:rPr>
+                      <w:rFonts w:ascii="Cambria Math" w:eastAsia="Times New Roman" w:hAnsi="Cambria Math" w:cs="Times New Roman"/>
+                      <w:color w:val="252525"/>
+                      <w:sz w:val="24"/>
+                      <w:szCs w:val="24"/>
+                    </w:rPr>
+                    <m:t>t</m:t>
+                  </m:r>
+                </m:sub>
+              </m:sSub>
+            </m:e>
+          </m:rad>
+          <m:sSub>
+            <m:sSubPr>
+              <m:ctrlPr>
+                <w:rPr>
+                  <w:rFonts w:ascii="Cambria Math" w:eastAsia="Times New Roman" w:hAnsi="Cambria Math" w:cs="Times New Roman"/>
+                  <w:color w:val="252525"/>
+                  <w:sz w:val="24"/>
+                  <w:szCs w:val="24"/>
+                </w:rPr>
+              </m:ctrlPr>
+            </m:sSubPr>
+            <m:e>
+              <m:r>
+                <m:rPr>
+                  <m:sty m:val="b"/>
+                </m:rPr>
+                <w:rPr>
+                  <w:rFonts w:ascii="Cambria Math" w:eastAsia="Times New Roman" w:hAnsi="Cambria Math" w:cs="Times New Roman"/>
+                  <w:color w:val="252525"/>
+                  <w:sz w:val="24"/>
+                  <w:szCs w:val="24"/>
+                </w:rPr>
+                <m:t>x</m:t>
+              </m:r>
+            </m:e>
+            <m:sub>
+              <m:r>
+                <w:rPr>
+                  <w:rFonts w:ascii="Cambria Math" w:eastAsia="Times New Roman" w:hAnsi="Cambria Math" w:cs="Times New Roman"/>
+                  <w:color w:val="252525"/>
+                  <w:sz w:val="24"/>
+                  <w:szCs w:val="24"/>
+                </w:rPr>
+                <m:t>t-1</m:t>
+              </m:r>
+            </m:sub>
+          </m:sSub>
+          <m:r>
+            <w:rPr>
+              <w:rFonts w:ascii="Cambria Math" w:eastAsia="Times New Roman" w:hAnsi="Cambria Math" w:cs="Times New Roman"/>
+              <w:color w:val="252525"/>
+              <w:sz w:val="24"/>
+              <w:szCs w:val="24"/>
+            </w:rPr>
+            <m:t>,</m:t>
+          </m:r>
+          <m:sSub>
+            <m:sSubPr>
+              <m:ctrlPr>
+                <w:rPr>
+                  <w:rFonts w:ascii="Cambria Math" w:eastAsia="Times New Roman" w:hAnsi="Cambria Math" w:cs="Times New Roman"/>
+                  <w:color w:val="252525"/>
+                  <w:sz w:val="24"/>
+                  <w:szCs w:val="24"/>
+                </w:rPr>
+              </m:ctrlPr>
+            </m:sSubPr>
+            <m:e>
+              <m:r>
+                <w:rPr>
+                  <w:rFonts w:ascii="Cambria Math" w:eastAsia="Times New Roman" w:hAnsi="Cambria Math" w:cs="Times New Roman"/>
+                  <w:color w:val="252525"/>
+                  <w:sz w:val="24"/>
+                  <w:szCs w:val="24"/>
+                </w:rPr>
+                <m:t xml:space="preserve"> β</m:t>
+              </m:r>
+            </m:e>
+            <m:sub>
+              <m:r>
+                <w:rPr>
+                  <w:rFonts w:ascii="Cambria Math" w:eastAsia="Times New Roman" w:hAnsi="Cambria Math" w:cs="Times New Roman"/>
+                  <w:color w:val="252525"/>
+                  <w:sz w:val="24"/>
+                  <w:szCs w:val="24"/>
+                </w:rPr>
+                <m:t>t</m:t>
+              </m:r>
+            </m:sub>
+          </m:sSub>
+          <m:r>
+            <m:rPr>
+              <m:sty m:val="b"/>
+            </m:rPr>
+            <w:rPr>
+              <w:rFonts w:ascii="Cambria Math" w:eastAsia="Times New Roman" w:hAnsi="Cambria Math" w:cs="Times New Roman"/>
+              <w:color w:val="252525"/>
+              <w:sz w:val="24"/>
+              <w:szCs w:val="24"/>
+            </w:rPr>
+            <m:t>I</m:t>
+          </m:r>
+          <m:r>
+            <w:rPr>
+              <w:rFonts w:ascii="Cambria Math" w:eastAsia="Times New Roman" w:hAnsi="Cambria Math" w:cs="Times New Roman"/>
+              <w:color w:val="252525"/>
+              <w:sz w:val="24"/>
+              <w:szCs w:val="24"/>
+            </w:rPr>
+            <m:t>)</m:t>
+          </m:r>
+        </m:oMath>
+      </m:oMathPara>
     </w:p>
     <w:p>
       <w:pPr>
@@ -3601,7 +4120,7 @@
           <w:sz w:val="24"/>
           <w:szCs w:val="24"/>
         </w:rPr>
-        <w:t xml:space="preserve">Loss function: </w:t>
+        <w:t>Conditioning:</w:t>
       </w:r>
     </w:p>
     <w:p>
@@ -3624,7 +4143,7 @@
           <w:sz w:val="24"/>
           <w:szCs w:val="24"/>
         </w:rPr>
-        <w:t xml:space="preserve">For the loss function, we will be using Mean Squared Error (MSE) </w:t>
+        <w:t xml:space="preserve">Conditioning </w:t>
       </w:r>
       <w:r>
         <w:rPr>
@@ -3633,7 +4152,7 @@
           <w:sz w:val="24"/>
           <w:szCs w:val="24"/>
         </w:rPr>
-        <w:t>l</w:t>
+        <w:t>inputs such as text</w:t>
       </w:r>
       <w:r>
         <w:rPr>
@@ -3642,7 +4161,34 @@
           <w:sz w:val="24"/>
           <w:szCs w:val="24"/>
         </w:rPr>
-        <w:t>oss given by the</w:t>
+        <w:t xml:space="preserve"> assists the model to get more knowledge about the image generation tasks</w:t>
+      </w:r>
+      <w:r>
+        <w:rPr>
+          <w:rFonts w:ascii="Times New Roman" w:eastAsia="Times New Roman" w:hAnsi="Times New Roman" w:cs="Times New Roman"/>
+          <w:color w:val="252525"/>
+          <w:sz w:val="24"/>
+          <w:szCs w:val="24"/>
+        </w:rPr>
+        <w:t xml:space="preserve"> </w:t>
+      </w:r>
+      <w:r>
+        <w:rPr>
+          <w:rFonts w:ascii="Times New Roman" w:eastAsia="Times New Roman" w:hAnsi="Times New Roman" w:cs="Times New Roman"/>
+          <w:color w:val="252525"/>
+          <w:sz w:val="24"/>
+          <w:szCs w:val="24"/>
+        </w:rPr>
+        <w:t xml:space="preserve">which we can achieve by </w:t>
+      </w:r>
+      <w:r>
+        <w:rPr>
+          <w:rFonts w:ascii="Times New Roman" w:eastAsia="Times New Roman" w:hAnsi="Times New Roman" w:cs="Times New Roman"/>
+          <w:color w:val="252525"/>
+          <w:sz w:val="24"/>
+          <w:szCs w:val="24"/>
+        </w:rPr>
+        <w:t>using text embeddings.</w:t>
       </w:r>
     </w:p>
     <w:p>
@@ -3658,13 +4204,95 @@
           <w:szCs w:val="24"/>
         </w:rPr>
       </w:pPr>
-      <w:r>
+    </w:p>
+    <w:p>
+      <w:pPr>
+        <w:pStyle w:val="ListParagraph"/>
+        <w:numPr>
+          <w:ilvl w:val="2"/>
+          <w:numId w:val="23"/>
+        </w:numPr>
+        <w:spacing w:before="240" w:after="240" w:line="360" w:lineRule="auto"/>
+        <w:ind w:left="1080" w:hanging="270"/>
+        <w:jc w:val="both"/>
         <w:rPr>
           <w:rFonts w:ascii="Times New Roman" w:eastAsia="Times New Roman" w:hAnsi="Times New Roman" w:cs="Times New Roman"/>
           <w:color w:val="252525"/>
           <w:sz w:val="24"/>
           <w:szCs w:val="24"/>
         </w:rPr>
+      </w:pPr>
+      <w:r>
+        <w:rPr>
+          <w:rFonts w:ascii="Times New Roman" w:eastAsia="Times New Roman" w:hAnsi="Times New Roman" w:cs="Times New Roman"/>
+          <w:sz w:val="24"/>
+          <w:szCs w:val="24"/>
+        </w:rPr>
+        <w:t xml:space="preserve">Loss function: </w:t>
+      </w:r>
+    </w:p>
+    <w:p>
+      <w:pPr>
+        <w:pStyle w:val="ListParagraph"/>
+        <w:spacing w:before="240" w:after="240" w:line="360" w:lineRule="auto"/>
+        <w:ind w:left="1080"/>
+        <w:jc w:val="both"/>
+        <w:rPr>
+          <w:rFonts w:ascii="Times New Roman" w:eastAsia="Times New Roman" w:hAnsi="Times New Roman" w:cs="Times New Roman"/>
+          <w:color w:val="252525"/>
+          <w:sz w:val="24"/>
+          <w:szCs w:val="24"/>
+        </w:rPr>
+      </w:pPr>
+      <w:r>
+        <w:rPr>
+          <w:rFonts w:ascii="Times New Roman" w:eastAsia="Times New Roman" w:hAnsi="Times New Roman" w:cs="Times New Roman"/>
+          <w:color w:val="252525"/>
+          <w:sz w:val="24"/>
+          <w:szCs w:val="24"/>
+        </w:rPr>
+        <w:t xml:space="preserve">For the loss function, we will be using Mean Squared Error (MSE) </w:t>
+      </w:r>
+      <w:r>
+        <w:rPr>
+          <w:rFonts w:ascii="Times New Roman" w:eastAsia="Times New Roman" w:hAnsi="Times New Roman" w:cs="Times New Roman"/>
+          <w:color w:val="252525"/>
+          <w:sz w:val="24"/>
+          <w:szCs w:val="24"/>
+        </w:rPr>
+        <w:t>l</w:t>
+      </w:r>
+      <w:r>
+        <w:rPr>
+          <w:rFonts w:ascii="Times New Roman" w:eastAsia="Times New Roman" w:hAnsi="Times New Roman" w:cs="Times New Roman"/>
+          <w:color w:val="252525"/>
+          <w:sz w:val="24"/>
+          <w:szCs w:val="24"/>
+        </w:rPr>
+        <w:t>oss given by the</w:t>
+      </w:r>
+    </w:p>
+    <w:p>
+      <w:pPr>
+        <w:pStyle w:val="ListParagraph"/>
+        <w:spacing w:before="240" w:after="240" w:line="360" w:lineRule="auto"/>
+        <w:ind w:left="1080"/>
+        <w:jc w:val="both"/>
+        <w:rPr>
+          <w:rFonts w:ascii="Times New Roman" w:eastAsia="Times New Roman" w:hAnsi="Times New Roman" w:cs="Times New Roman"/>
+          <w:color w:val="252525"/>
+          <w:sz w:val="24"/>
+          <w:szCs w:val="24"/>
+        </w:rPr>
+      </w:pPr>
+      <w:r>
+        <w:rPr>
+          <w:rFonts w:ascii="Times New Roman" w:eastAsia="Times New Roman" w:hAnsi="Times New Roman" w:cs="Times New Roman"/>
+          <w:color w:val="252525"/>
+          <w:sz w:val="24"/>
+          <w:szCs w:val="24"/>
+        </w:rPr>
+        <w:lastRenderedPageBreak/>
         <w:t>following formula:</w:t>
       </w:r>
     </w:p>
@@ -3994,10 +4622,6 @@
     </w:p>
     <w:p>
       <w:pPr>
-        <w:pStyle w:val="ListParagraph"/>
-        <w:spacing w:before="240" w:after="240" w:line="360" w:lineRule="auto"/>
-        <w:ind w:left="1080"/>
-        <w:jc w:val="both"/>
         <w:rPr>
           <w:rFonts w:ascii="Times New Roman" w:eastAsia="Times New Roman" w:hAnsi="Times New Roman" w:cs="Times New Roman"/>
           <w:color w:val="252525"/>
@@ -4005,25 +4629,6 @@
           <w:szCs w:val="24"/>
         </w:rPr>
       </w:pPr>
-    </w:p>
-    <w:p>
-      <w:pPr>
-        <w:rPr>
-          <w:rFonts w:ascii="Times New Roman" w:eastAsia="Times New Roman" w:hAnsi="Times New Roman" w:cs="Times New Roman"/>
-          <w:color w:val="252525"/>
-          <w:sz w:val="24"/>
-          <w:szCs w:val="24"/>
-        </w:rPr>
-      </w:pPr>
-      <w:r>
-        <w:rPr>
-          <w:rFonts w:ascii="Times New Roman" w:eastAsia="Times New Roman" w:hAnsi="Times New Roman" w:cs="Times New Roman"/>
-          <w:color w:val="252525"/>
-          <w:sz w:val="24"/>
-          <w:szCs w:val="24"/>
-        </w:rPr>
-        <w:br w:type="page"/>
-      </w:r>
     </w:p>
     <w:p>
       <w:pPr>
@@ -4049,7 +4654,6 @@
           <w:sz w:val="24"/>
           <w:szCs w:val="24"/>
         </w:rPr>
-        <w:lastRenderedPageBreak/>
         <w:t>Denoising U-Net:</w:t>
       </w:r>
     </w:p>
@@ -4150,6 +4754,15 @@
         </w:rPr>
         <w:t>Figure 3: U-Net Architecture</w:t>
       </w:r>
+      <w:r>
+        <w:rPr>
+          <w:rFonts w:ascii="Times New Roman" w:eastAsia="Times New Roman" w:hAnsi="Times New Roman" w:cs="Times New Roman"/>
+          <w:i/>
+          <w:sz w:val="24"/>
+          <w:szCs w:val="24"/>
+        </w:rPr>
+        <w:t xml:space="preserve"> [4]</w:t>
+      </w:r>
     </w:p>
     <w:p>
       <w:pPr>
@@ -4289,6 +4902,7 @@
           <w:sz w:val="24"/>
           <w:szCs w:val="24"/>
         </w:rPr>
+        <w:lastRenderedPageBreak/>
         <w:t>Step-5: Use a decoder to reconstruct the image from the original latent variables</w:t>
       </w:r>
       <w:r>
@@ -4368,7 +4982,7 @@
       </w:pPr>
       <w:bookmarkStart w:id="22" w:name="_Toc147699802"/>
       <w:bookmarkStart w:id="23" w:name="_Toc147700846"/>
-      <w:bookmarkStart w:id="24" w:name="_Toc148295330"/>
+      <w:bookmarkStart w:id="24" w:name="_Toc150276501"/>
       <w:r>
         <w:rPr>
           <w:rFonts w:ascii="Times New Roman" w:hAnsi="Times New Roman" w:cs="Times New Roman"/>
@@ -4377,7 +4991,6 @@
           <w:sz w:val="28"/>
           <w:szCs w:val="28"/>
         </w:rPr>
-        <w:lastRenderedPageBreak/>
         <w:t>Wireframe</w:t>
       </w:r>
       <w:bookmarkEnd w:id="22"/>
@@ -4409,9 +5022,9 @@
           <w:noProof/>
         </w:rPr>
         <w:drawing>
-          <wp:inline distT="0" distB="0" distL="0" distR="0" wp14:anchorId="5E327232" wp14:editId="7156D85B">
-            <wp:extent cx="5372567" cy="6286500"/>
-            <wp:effectExtent l="38100" t="38100" r="38100" b="38100"/>
+          <wp:inline distT="0" distB="0" distL="0" distR="0" wp14:anchorId="5E327232" wp14:editId="2AB974BC">
+            <wp:extent cx="4950542" cy="5792684"/>
+            <wp:effectExtent l="38100" t="38100" r="40640" b="36830"/>
             <wp:docPr id="1907691519" name="Picture 1"/>
             <wp:cNvGraphicFramePr>
               <a:graphicFrameLocks xmlns:a="http://schemas.openxmlformats.org/drawingml/2006/main" noChangeAspect="1"/>
@@ -4438,7 +5051,7 @@
                   <pic:spPr>
                     <a:xfrm>
                       <a:off x="0" y="0"/>
-                      <a:ext cx="5385819" cy="6302006"/>
+                      <a:ext cx="4994735" cy="5844395"/>
                     </a:xfrm>
                     <a:prstGeom prst="rect">
                       <a:avLst/>
@@ -4547,11 +5160,10 @@
           <w:rFonts w:ascii="Times New Roman" w:hAnsi="Times New Roman" w:cs="Times New Roman"/>
           <w:noProof/>
         </w:rPr>
-        <w:lastRenderedPageBreak/>
         <w:drawing>
-          <wp:inline distT="0" distB="0" distL="0" distR="0" wp14:anchorId="0D4AC17F" wp14:editId="62765990">
-            <wp:extent cx="5429250" cy="4343518"/>
-            <wp:effectExtent l="38100" t="38100" r="38100" b="38100"/>
+          <wp:inline distT="0" distB="0" distL="0" distR="0" wp14:anchorId="0D4AC17F" wp14:editId="188468E9">
+            <wp:extent cx="4946904" cy="3957631"/>
+            <wp:effectExtent l="38100" t="38100" r="44450" b="43180"/>
             <wp:docPr id="70955782" name="Picture 2"/>
             <wp:cNvGraphicFramePr>
               <a:graphicFrameLocks xmlns:a="http://schemas.openxmlformats.org/drawingml/2006/main" noChangeAspect="1"/>
@@ -4578,7 +5190,7 @@
                   <pic:spPr>
                     <a:xfrm>
                       <a:off x="0" y="0"/>
-                      <a:ext cx="5432065" cy="4345770"/>
+                      <a:ext cx="4946904" cy="3957631"/>
                     </a:xfrm>
                     <a:prstGeom prst="rect">
                       <a:avLst/>
@@ -4879,7 +5491,7 @@
       </w:pPr>
       <w:bookmarkStart w:id="25" w:name="_Toc147699803"/>
       <w:bookmarkStart w:id="26" w:name="_Toc147700847"/>
-      <w:bookmarkStart w:id="27" w:name="_Toc148295331"/>
+      <w:bookmarkStart w:id="27" w:name="_Toc150276502"/>
       <w:r>
         <w:rPr>
           <w:rFonts w:ascii="Times New Roman" w:hAnsi="Times New Roman" w:cs="Times New Roman"/>
@@ -4915,7 +5527,7 @@
           <w:noProof/>
         </w:rPr>
         <w:drawing>
-          <wp:inline distT="0" distB="0" distL="0" distR="0" wp14:anchorId="1DFD2D90" wp14:editId="000BDEFE">
+          <wp:inline distT="0" distB="0" distL="0" distR="0" wp14:anchorId="1DFD2D90" wp14:editId="4CACB40E">
             <wp:extent cx="5510213" cy="2307849"/>
             <wp:effectExtent l="0" t="0" r="0" b="0"/>
             <wp:docPr id="1532215229" name="Picture 1"/>
@@ -5118,7 +5730,7 @@
       </w:pPr>
       <w:bookmarkStart w:id="28" w:name="_Toc147699804"/>
       <w:bookmarkStart w:id="29" w:name="_Toc147700848"/>
-      <w:bookmarkStart w:id="30" w:name="_Toc148295332"/>
+      <w:bookmarkStart w:id="30" w:name="_Toc150276503"/>
       <w:r>
         <w:rPr>
           <w:rFonts w:ascii="Times New Roman" w:hAnsi="Times New Roman" w:cs="Times New Roman"/>
@@ -5286,7 +5898,7 @@
       </w:pPr>
       <w:bookmarkStart w:id="31" w:name="_Toc147699805"/>
       <w:bookmarkStart w:id="32" w:name="_Toc147700849"/>
-      <w:bookmarkStart w:id="33" w:name="_Toc148295333"/>
+      <w:bookmarkStart w:id="33" w:name="_Toc150276504"/>
       <w:r>
         <w:rPr>
           <w:rFonts w:ascii="Times New Roman" w:hAnsi="Times New Roman" w:cs="Times New Roman"/>
@@ -5539,7 +6151,7 @@
       </w:pPr>
       <w:bookmarkStart w:id="34" w:name="_Toc147699806"/>
       <w:bookmarkStart w:id="35" w:name="_Toc147700850"/>
-      <w:bookmarkStart w:id="36" w:name="_Toc148295334"/>
+      <w:bookmarkStart w:id="36" w:name="_Toc150276505"/>
       <w:r>
         <w:rPr>
           <w:rFonts w:ascii="Times New Roman" w:hAnsi="Times New Roman" w:cs="Times New Roman"/>
@@ -5612,7 +6224,7 @@
           <w:szCs w:val="32"/>
         </w:rPr>
       </w:pPr>
-      <w:bookmarkStart w:id="39" w:name="_Toc148295335"/>
+      <w:bookmarkStart w:id="39" w:name="_Toc150276506"/>
       <w:r>
         <w:rPr>
           <w:rFonts w:ascii="Times New Roman" w:hAnsi="Times New Roman" w:cs="Times New Roman"/>
@@ -5887,7 +6499,7 @@
           <w:szCs w:val="32"/>
         </w:rPr>
       </w:pPr>
-      <w:bookmarkStart w:id="44" w:name="_Toc148295336"/>
+      <w:bookmarkStart w:id="44" w:name="_Toc150276507"/>
       <w:r>
         <w:rPr>
           <w:rFonts w:ascii="Times New Roman" w:hAnsi="Times New Roman" w:cs="Times New Roman"/>
@@ -6220,11 +6832,6 @@
         <w:spacing w:line="360" w:lineRule="auto"/>
         <w:ind w:left="1080" w:hanging="720"/>
         <w:jc w:val="both"/>
-        <w:rPr>
-          <w:rFonts w:ascii="Times New Roman" w:hAnsi="Times New Roman" w:cs="Times New Roman"/>
-          <w:sz w:val="24"/>
-          <w:szCs w:val="24"/>
-        </w:rPr>
       </w:pPr>
       <w:r>
         <w:rPr>
@@ -6442,6 +7049,173 @@
         <w:fldChar w:fldCharType="end"/>
       </w:r>
       <w:r>
+        <w:t xml:space="preserve"> </w:t>
+      </w:r>
+    </w:p>
+    <w:p>
+      <w:pPr>
+        <w:spacing w:line="360" w:lineRule="auto"/>
+        <w:ind w:left="1080" w:hanging="720"/>
+        <w:jc w:val="both"/>
+      </w:pPr>
+    </w:p>
+    <w:p>
+      <w:pPr>
+        <w:spacing w:line="360" w:lineRule="auto"/>
+        <w:ind w:left="1080" w:hanging="720"/>
+        <w:jc w:val="both"/>
+        <w:rPr>
+          <w:rFonts w:ascii="Times New Roman" w:hAnsi="Times New Roman" w:cs="Times New Roman"/>
+          <w:sz w:val="28"/>
+          <w:szCs w:val="28"/>
+        </w:rPr>
+      </w:pPr>
+      <w:r>
+        <w:rPr>
+          <w:rFonts w:ascii="Times New Roman" w:hAnsi="Times New Roman" w:cs="Times New Roman"/>
+          <w:sz w:val="24"/>
+          <w:szCs w:val="24"/>
+        </w:rPr>
+        <w:t>[4]</w:t>
+      </w:r>
+      <w:r>
+        <w:rPr>
+          <w:rFonts w:ascii="Times New Roman" w:hAnsi="Times New Roman" w:cs="Times New Roman"/>
+          <w:sz w:val="24"/>
+          <w:szCs w:val="24"/>
+        </w:rPr>
+        <w:tab/>
+        <w:t xml:space="preserve">Olaf </w:t>
+      </w:r>
+      <w:proofErr w:type="spellStart"/>
+      <w:r>
+        <w:rPr>
+          <w:rFonts w:ascii="Times New Roman" w:hAnsi="Times New Roman" w:cs="Times New Roman"/>
+          <w:sz w:val="24"/>
+          <w:szCs w:val="24"/>
+        </w:rPr>
+        <w:t>Ronneberger</w:t>
+      </w:r>
+      <w:proofErr w:type="spellEnd"/>
+      <w:r>
+        <w:rPr>
+          <w:rFonts w:ascii="Times New Roman" w:hAnsi="Times New Roman" w:cs="Times New Roman"/>
+          <w:sz w:val="24"/>
+          <w:szCs w:val="24"/>
+        </w:rPr>
+        <w:t>, Philipp Fischer and Thomas Brox</w:t>
+      </w:r>
+      <w:r>
+        <w:rPr>
+          <w:rFonts w:ascii="Times New Roman" w:hAnsi="Times New Roman" w:cs="Times New Roman"/>
+          <w:sz w:val="24"/>
+          <w:szCs w:val="24"/>
+        </w:rPr>
+        <w:t>, “</w:t>
+      </w:r>
+      <w:r>
+        <w:rPr>
+          <w:rFonts w:ascii="Times New Roman" w:hAnsi="Times New Roman" w:cs="Times New Roman"/>
+          <w:sz w:val="24"/>
+          <w:szCs w:val="24"/>
+        </w:rPr>
+        <w:t>U-Net: Convolutional Networks for Biomedical Image Segmentation</w:t>
+      </w:r>
+      <w:r>
+        <w:rPr>
+          <w:rFonts w:ascii="Times New Roman" w:hAnsi="Times New Roman" w:cs="Times New Roman"/>
+          <w:sz w:val="24"/>
+          <w:szCs w:val="24"/>
+        </w:rPr>
+        <w:t xml:space="preserve">”, </w:t>
+      </w:r>
+      <w:proofErr w:type="spellStart"/>
+      <w:r>
+        <w:rPr>
+          <w:rFonts w:ascii="Times New Roman" w:hAnsi="Times New Roman" w:cs="Times New Roman"/>
+          <w:i/>
+          <w:iCs/>
+          <w:sz w:val="24"/>
+          <w:szCs w:val="24"/>
+        </w:rPr>
+        <w:t>Arxiv</w:t>
+      </w:r>
+      <w:proofErr w:type="spellEnd"/>
+      <w:r>
+        <w:rPr>
+          <w:rFonts w:ascii="Times New Roman" w:hAnsi="Times New Roman" w:cs="Times New Roman"/>
+          <w:sz w:val="24"/>
+          <w:szCs w:val="24"/>
+        </w:rPr>
+        <w:t>,</w:t>
+      </w:r>
+      <w:r>
+        <w:rPr>
+          <w:rFonts w:ascii="Times New Roman" w:hAnsi="Times New Roman" w:cs="Times New Roman"/>
+          <w:color w:val="000000"/>
+          <w:sz w:val="24"/>
+          <w:szCs w:val="24"/>
+          <w:shd w:val="clear" w:color="auto" w:fill="FFFFFF"/>
+        </w:rPr>
+        <w:t xml:space="preserve"> May</w:t>
+      </w:r>
+      <w:r>
+        <w:rPr>
+          <w:rFonts w:ascii="Times New Roman" w:hAnsi="Times New Roman" w:cs="Times New Roman"/>
+          <w:sz w:val="24"/>
+          <w:szCs w:val="24"/>
+        </w:rPr>
+        <w:t>. 1</w:t>
+      </w:r>
+      <w:r>
+        <w:rPr>
+          <w:rFonts w:ascii="Times New Roman" w:hAnsi="Times New Roman" w:cs="Times New Roman"/>
+          <w:sz w:val="24"/>
+          <w:szCs w:val="24"/>
+        </w:rPr>
+        <w:t>8</w:t>
+      </w:r>
+      <w:r>
+        <w:rPr>
+          <w:rFonts w:ascii="Times New Roman" w:hAnsi="Times New Roman" w:cs="Times New Roman"/>
+          <w:sz w:val="24"/>
+          <w:szCs w:val="24"/>
+        </w:rPr>
+        <w:t>, 20</w:t>
+      </w:r>
+      <w:r>
+        <w:rPr>
+          <w:rFonts w:ascii="Times New Roman" w:hAnsi="Times New Roman" w:cs="Times New Roman"/>
+          <w:sz w:val="24"/>
+          <w:szCs w:val="24"/>
+        </w:rPr>
+        <w:t>15</w:t>
+      </w:r>
+      <w:r>
+        <w:rPr>
+          <w:rFonts w:ascii="Times New Roman" w:hAnsi="Times New Roman" w:cs="Times New Roman"/>
+          <w:sz w:val="24"/>
+          <w:szCs w:val="24"/>
+        </w:rPr>
+        <w:t xml:space="preserve">. [Online]. Available: </w:t>
+      </w:r>
+      <w:hyperlink r:id="rId19" w:history="1">
+        <w:r>
+          <w:rPr>
+            <w:rStyle w:val="Hyperlink"/>
+            <w:rFonts w:ascii="Times New Roman" w:hAnsi="Times New Roman" w:cs="Times New Roman"/>
+            <w:sz w:val="24"/>
+            <w:szCs w:val="24"/>
+          </w:rPr>
+          <w:t>https://arxiv.org/pdf/1505.04597.pdf</w:t>
+        </w:r>
+      </w:hyperlink>
+      <w:r>
+        <w:rPr>
+          <w:rFonts w:ascii="Times New Roman" w:hAnsi="Times New Roman" w:cs="Times New Roman"/>
+          <w:sz w:val="24"/>
+          <w:szCs w:val="24"/>
+        </w:rPr>
         <w:t xml:space="preserve"> </w:t>
       </w:r>
     </w:p>

</xml_diff>